<commit_message>
revise the contents for the russian part
</commit_message>
<xml_diff>
--- a/data/RussianTeaCulture.docx
+++ b/data/RussianTeaCulture.docx
@@ -8,19 +8,75 @@
       </w:r>
     </w:p>
     <w:p>
-      <w:r>
-        <w:t>Unlike Chinese, Japanese, or British tea cultures, in which the tea itself is the purp</w:t>
-      </w:r>
-      <w:r>
-        <w:t>ose for tea-drinking traditions;</w:t>
-      </w:r>
-      <w:r>
-        <w:t xml:space="preserve"> in Russia, the unique process of making tea distinguishes it from other tea cultures. For example, Zavarka is a product of the Russian desire to mix and layer tea into the right flavor. Highly concentrated, Zavarka is made by adding a small amount of boiling water to loose tea before soaking it in a teapot. Tea is more than simply a beverage in Russia, it’s a social event transcending the drink itself, shared between friends and</w:t>
-      </w:r>
-      <w:r>
+      <w:pPr>
+        <w:rPr>
+          <w:color w:val="FF0000"/>
+        </w:rPr>
+      </w:pPr>
+      <w:r>
+        <w:rPr>
+          <w:color w:val="FF0000"/>
+        </w:rPr>
+        <w:t>I</w:t>
+      </w:r>
+      <w:r>
+        <w:rPr>
+          <w:color w:val="FF0000"/>
+        </w:rPr>
+        <w:t xml:space="preserve">n Russia, the unique process of making tea distinguishes it from other tea cultures. For example, </w:t>
+      </w:r>
+      <w:r>
+        <w:rPr>
+          <w:color w:val="FF0000"/>
+        </w:rPr>
+        <w:t xml:space="preserve">Russians add concentrated tea to their cups before adding water that has been boiled separately. </w:t>
+      </w:r>
+      <w:r>
+        <w:rPr>
+          <w:color w:val="FF0000"/>
+        </w:rPr>
+        <w:t xml:space="preserve">Unlike Chinese, Japanese, or British tea cultures, in which the tea itself is the purpose for tea-drinking traditions, </w:t>
+      </w:r>
+      <w:r>
+        <w:rPr>
+          <w:color w:val="FF0000"/>
+        </w:rPr>
+        <w:t>ceremony tends to be</w:t>
+      </w:r>
+      <w:r>
+        <w:rPr>
+          <w:color w:val="FF0000"/>
+        </w:rPr>
+        <w:t xml:space="preserve"> deemphasized in Russia and t</w:t>
+      </w:r>
+      <w:r>
+        <w:rPr>
+          <w:color w:val="FF0000"/>
+        </w:rPr>
+        <w:t xml:space="preserve">ea is </w:t>
+      </w:r>
+      <w:r>
+        <w:rPr>
+          <w:color w:val="FF0000"/>
+        </w:rPr>
+        <w:t xml:space="preserve">much more than a beverage, </w:t>
+      </w:r>
+      <w:r>
+        <w:rPr>
+          <w:color w:val="FF0000"/>
+        </w:rPr>
+        <w:t>it’s a social event transcending the drink itself, shared between friends and</w:t>
+      </w:r>
+      <w:r>
+        <w:rPr>
+          <w:color w:val="FF0000"/>
+        </w:rPr>
         <w:t xml:space="preserve"> frequently</w:t>
       </w:r>
       <w:r>
+        <w:rPr>
+          <w:color w:val="FF0000"/>
+        </w:rPr>
         <w:t xml:space="preserve"> lasting for hours. </w:t>
       </w:r>
     </w:p>
@@ -77,7 +133,23 @@
         <w:t xml:space="preserve">precious </w:t>
       </w:r>
       <w:r>
-        <w:t>furs to exchange with Chinese traders from Mai-mai-cheng (Buy Sell City).</w:t>
+        <w:t>furs to exchange with Chinese traders from Mai-</w:t>
+      </w:r>
+      <w:proofErr w:type="spellStart"/>
+      <w:r>
+        <w:t>mai</w:t>
+      </w:r>
+      <w:proofErr w:type="spellEnd"/>
+      <w:r>
+        <w:t>-</w:t>
+      </w:r>
+      <w:proofErr w:type="spellStart"/>
+      <w:r>
+        <w:t>cheng</w:t>
+      </w:r>
+      <w:proofErr w:type="spellEnd"/>
+      <w:r>
+        <w:t xml:space="preserve"> (Buy Sell City).</w:t>
       </w:r>
       <w:r>
         <w:t xml:space="preserve"> Each convey took almost a year and consisted of two to three-hundred camels, with each camel carrying an average of six-hundred pounds. </w:t>
@@ -138,33 +210,93 @@
       </w:r>
     </w:p>
     <w:p>
-      <w:r>
+      <w:pPr>
+        <w:rPr>
+          <w:color w:val="FF0000"/>
+        </w:rPr>
+      </w:pPr>
+      <w:r>
+        <w:rPr>
+          <w:color w:val="FF0000"/>
+        </w:rPr>
         <w:t>A</w:t>
       </w:r>
       <w:r>
+        <w:rPr>
+          <w:color w:val="FF0000"/>
+        </w:rPr>
         <w:t xml:space="preserve"> large urn-shaped vessel, the Sa</w:t>
       </w:r>
       <w:r>
+        <w:rPr>
+          <w:color w:val="FF0000"/>
+        </w:rPr>
         <w:t>movar is made of metal with a metal pipe inside and a small spout at the bottom. To boil the water, the pipe would have been filled with fuel, the outside container with water and pine cones, while charcoal and wood chips were pla</w:t>
       </w:r>
       <w:r>
+        <w:rPr>
+          <w:color w:val="FF0000"/>
+        </w:rPr>
         <w:t xml:space="preserve">ced underneath and lit on fire, although electricity is used today. </w:t>
       </w:r>
       <w:r>
+        <w:rPr>
+          <w:color w:val="FF0000"/>
+        </w:rPr>
         <w:t>A sma</w:t>
       </w:r>
       <w:r>
-        <w:t>ll teapot containing Zavarka is</w:t>
-      </w:r>
-      <w:r>
+        <w:rPr>
+          <w:color w:val="FF0000"/>
+        </w:rPr>
+        <w:t xml:space="preserve">ll teapot containing </w:t>
+      </w:r>
+      <w:proofErr w:type="spellStart"/>
+      <w:r>
+        <w:rPr>
+          <w:color w:val="FF0000"/>
+        </w:rPr>
+        <w:t>Zavarka</w:t>
+      </w:r>
+      <w:proofErr w:type="spellEnd"/>
+      <w:r>
+        <w:rPr>
+          <w:color w:val="FF0000"/>
+        </w:rPr>
+        <w:t>, a tea concentrate formed from the Russian desire to mix and layer tea into the right flavor,</w:t>
+      </w:r>
+      <w:r>
+        <w:rPr>
+          <w:color w:val="FF0000"/>
+        </w:rPr>
+        <w:t xml:space="preserve"> is</w:t>
+      </w:r>
+      <w:r>
+        <w:rPr>
+          <w:color w:val="FF0000"/>
+        </w:rPr>
         <w:t xml:space="preserve"> placed on top, the tea concentrate heated by th</w:t>
       </w:r>
       <w:r>
+        <w:rPr>
+          <w:color w:val="FF0000"/>
+        </w:rPr>
         <w:t>e hot air passing through the Sa</w:t>
       </w:r>
       <w:r>
+        <w:rPr>
+          <w:color w:val="FF0000"/>
+        </w:rPr>
         <w:t xml:space="preserve">movar. </w:t>
       </w:r>
+      <w:r>
+        <w:rPr>
+          <w:color w:val="FF0000"/>
+        </w:rPr>
+        <w:t>The concentrate itself is made by adding a small amount of boiling water to loose tea before soaking it in a teapot.</w:t>
+      </w:r>
+      <w:bookmarkStart w:id="0" w:name="_GoBack"/>
+      <w:bookmarkEnd w:id="0"/>
     </w:p>
     <w:p>
       <w:r>
@@ -229,7 +361,15 @@
         <w:t xml:space="preserve">Tea culture in Russia is fundamentally a </w:t>
       </w:r>
       <w:r>
-        <w:t>social event, similar to Britain’s</w:t>
+        <w:t xml:space="preserve">social event, </w:t>
+      </w:r>
+      <w:proofErr w:type="gramStart"/>
+      <w:r>
+        <w:t>similar to</w:t>
+      </w:r>
+      <w:proofErr w:type="gramEnd"/>
+      <w:r>
+        <w:t xml:space="preserve"> Britain’s</w:t>
       </w:r>
       <w:r>
         <w:t xml:space="preserve"> afternoon tea, although Russian culture dictates</w:t>
@@ -293,7 +433,15 @@
         <w:t xml:space="preserve"> the</w:t>
       </w:r>
       <w:r>
-        <w:t xml:space="preserve"> Lomonosov Porcelain Factory, d</w:t>
+        <w:t xml:space="preserve"> </w:t>
+      </w:r>
+      <w:proofErr w:type="spellStart"/>
+      <w:r>
+        <w:t>Lomonosov</w:t>
+      </w:r>
+      <w:proofErr w:type="spellEnd"/>
+      <w:r>
+        <w:t xml:space="preserve"> Porcelain Factory, d</w:t>
       </w:r>
       <w:r>
         <w:t xml:space="preserve">ue to the high quality of </w:t>
@@ -316,7 +464,15 @@
         <w:t>th</w:t>
       </w:r>
       <w:r>
-        <w:t xml:space="preserve"> century; however, preferences began to shift and now most Russian prefer the flavor and aroma of Ceylon tea. Both teas are frequently served next to each other, to respect both the historic tradition of Chinese tea and the modern preference for Ceylon tea. </w:t>
+        <w:t xml:space="preserve"> century; however, preferences began to shift and now most Russian prefer the flavor and aroma of Ceylon tea. Both </w:t>
+      </w:r>
+      <w:proofErr w:type="spellStart"/>
+      <w:r>
+        <w:t>teas</w:t>
+      </w:r>
+      <w:proofErr w:type="spellEnd"/>
+      <w:r>
+        <w:t xml:space="preserve"> are frequently served next to each other, to respect both the historic tradition of Chinese tea and the modern preference for Ceylon tea. </w:t>
       </w:r>
     </w:p>
     <w:p>
@@ -332,7 +488,15 @@
         <w:t xml:space="preserve">nally, it is considered rude in </w:t>
       </w:r>
       <w:r>
-        <w:t xml:space="preserve">Russian etiquette to serve tea without some kind of sweet, such as gingerbread </w:t>
+        <w:t xml:space="preserve">Russian etiquette to serve tea without </w:t>
+      </w:r>
+      <w:proofErr w:type="gramStart"/>
+      <w:r>
+        <w:t>some kind of sweet</w:t>
+      </w:r>
+      <w:proofErr w:type="gramEnd"/>
+      <w:r>
+        <w:t xml:space="preserve">, such as gingerbread </w:t>
       </w:r>
       <w:r>
         <w:t>biscuits</w:t>
@@ -369,8 +533,6 @@
       <w:r>
         <w:t xml:space="preserve"> much more than leaves and hot water, it is an entire lifestyle contained by the seeming simplicity of one drink. </w:t>
       </w:r>
-      <w:bookmarkStart w:id="0" w:name="_GoBack"/>
-      <w:bookmarkEnd w:id="0"/>
     </w:p>
     <w:p/>
     <w:sectPr>

</xml_diff>